<commit_message>
Day 14 (18/11): LEFT JOIN and RIGHT JOIN
</commit_message>
<xml_diff>
--- a/Day-14/Day-14.docx
+++ b/Day-14/Day-14.docx
@@ -20,7 +20,7 @@
           <w:b/>
           <w:bCs/>
         </w:rPr>
-        <w:t>Day 12 | 21-Days SQL Challenge by Indian Data Club</w:t>
+        <w:t>Day 14 | 21-Days SQL Challenge by Indian Data Club</w:t>
       </w:r>
     </w:p>
     <w:p>
@@ -33,7 +33,7 @@
         <w:rPr>
           <w:rFonts w:ascii="Segoe UI Emoji" w:hAnsi="Segoe UI Emoji" w:cs="Segoe UI Emoji"/>
         </w:rPr>
-        <w:t xml:space="preserve">Today’s focus was on </w:t>
+        <w:t xml:space="preserve">Today’s topic was all about </w:t>
       </w:r>
       <w:r>
         <w:rPr>
@@ -41,27 +41,41 @@
           <w:b/>
           <w:bCs/>
         </w:rPr>
-        <w:t>handling NULL values</w:t>
-      </w:r>
-      <w:r>
-        <w:rPr>
-          <w:rFonts w:ascii="Segoe UI Emoji" w:hAnsi="Segoe UI Emoji" w:cs="Segoe UI Emoji"/>
-        </w:rPr>
-        <w:t xml:space="preserve"> — one of the most crucial aspects of real-world data analysis. NULLs represent </w:t>
-      </w:r>
-      <w:r>
-        <w:rPr>
-          <w:rFonts w:ascii="Segoe UI Emoji" w:hAnsi="Segoe UI Emoji" w:cs="Segoe UI Emoji"/>
-          <w:i/>
-          <w:iCs/>
-        </w:rPr>
-        <w:t>missing or unknown data</w:t>
-      </w:r>
-      <w:r>
-        <w:rPr>
-          <w:rFonts w:ascii="Segoe UI Emoji" w:hAnsi="Segoe UI Emoji" w:cs="Segoe UI Emoji"/>
-        </w:rPr>
-        <w:t>, and learning how to deal with them properly ensures accurate results and clean datasets.</w:t>
+        <w:t>LEFT JOIN</w:t>
+      </w:r>
+      <w:r>
+        <w:rPr>
+          <w:rFonts w:ascii="Segoe UI Emoji" w:hAnsi="Segoe UI Emoji" w:cs="Segoe UI Emoji"/>
+        </w:rPr>
+        <w:t xml:space="preserve"> and </w:t>
+      </w:r>
+      <w:r>
+        <w:rPr>
+          <w:rFonts w:ascii="Segoe UI Emoji" w:hAnsi="Segoe UI Emoji" w:cs="Segoe UI Emoji"/>
+          <w:b/>
+          <w:bCs/>
+        </w:rPr>
+        <w:t>RIGHT JOIN</w:t>
+      </w:r>
+      <w:r>
+        <w:rPr>
+          <w:rFonts w:ascii="Segoe UI Emoji" w:hAnsi="Segoe UI Emoji" w:cs="Segoe UI Emoji"/>
+        </w:rPr>
+        <w:t xml:space="preserve"> — two powerful SQL joins that help us include unmatched records and get a </w:t>
+      </w:r>
+      <w:r>
+        <w:rPr>
+          <w:rFonts w:ascii="Segoe UI Emoji" w:hAnsi="Segoe UI Emoji" w:cs="Segoe UI Emoji"/>
+          <w:b/>
+          <w:bCs/>
+        </w:rPr>
+        <w:t>complete picture of our data</w:t>
+      </w:r>
+      <w:r>
+        <w:rPr>
+          <w:rFonts w:ascii="Segoe UI Emoji" w:hAnsi="Segoe UI Emoji" w:cs="Segoe UI Emoji"/>
+        </w:rPr>
+        <w:t xml:space="preserve"> 🔍</w:t>
       </w:r>
     </w:p>
     <w:p>
@@ -89,13 +103,20 @@
           <w:b/>
           <w:bCs/>
         </w:rPr>
-        <w:t>IS NULL</w:t>
-      </w:r>
-      <w:r>
-        <w:rPr>
-          <w:rFonts w:ascii="Segoe UI Emoji" w:hAnsi="Segoe UI Emoji" w:cs="Segoe UI Emoji"/>
-        </w:rPr>
-        <w:t xml:space="preserve"> and </w:t>
+        <w:t>LEFT JOIN</w:t>
+      </w:r>
+      <w:r>
+        <w:rPr>
+          <w:rFonts w:ascii="Segoe UI Emoji" w:hAnsi="Segoe UI Emoji" w:cs="Segoe UI Emoji"/>
+        </w:rPr>
+        <w:t xml:space="preserve"> to include all rows from the left table and matching rows from the right table</w:t>
+      </w:r>
+      <w:r>
+        <w:rPr>
+          <w:rFonts w:ascii="Segoe UI Emoji" w:hAnsi="Segoe UI Emoji" w:cs="Segoe UI Emoji"/>
+        </w:rPr>
+        <w:br/>
+        <w:t xml:space="preserve">✔️ Apply </w:t>
       </w:r>
       <w:r>
         <w:rPr>
@@ -103,20 +124,20 @@
           <w:b/>
           <w:bCs/>
         </w:rPr>
-        <w:t>IS NOT NULL</w:t>
-      </w:r>
-      <w:r>
-        <w:rPr>
-          <w:rFonts w:ascii="Segoe UI Emoji" w:hAnsi="Segoe UI Emoji" w:cs="Segoe UI Emoji"/>
-        </w:rPr>
-        <w:t xml:space="preserve"> to filter missing data</w:t>
+        <w:t>RIGHT JOIN</w:t>
+      </w:r>
+      <w:r>
+        <w:rPr>
+          <w:rFonts w:ascii="Segoe UI Emoji" w:hAnsi="Segoe UI Emoji" w:cs="Segoe UI Emoji"/>
+        </w:rPr>
+        <w:t xml:space="preserve"> for the reverse scenario</w:t>
       </w:r>
       <w:r>
         <w:rPr>
           <w:rFonts w:ascii="Segoe UI Emoji" w:hAnsi="Segoe UI Emoji" w:cs="Segoe UI Emoji"/>
         </w:rPr>
         <w:br/>
-        <w:t xml:space="preserve">✔️ Replace NULLs with default values using </w:t>
+        <w:t xml:space="preserve">✔️ Handle missing data using </w:t>
       </w:r>
       <w:r>
         <w:rPr>
@@ -130,8 +151,14 @@
         <w:rPr>
           <w:rFonts w:ascii="Segoe UI Emoji" w:hAnsi="Segoe UI Emoji" w:cs="Segoe UI Emoji"/>
         </w:rPr>
+        <w:t xml:space="preserve"> to replace NULLs</w:t>
+      </w:r>
+      <w:r>
+        <w:rPr>
+          <w:rFonts w:ascii="Segoe UI Emoji" w:hAnsi="Segoe UI Emoji" w:cs="Segoe UI Emoji"/>
+        </w:rPr>
         <w:br/>
-        <w:t xml:space="preserve">✔️ Differentiate between </w:t>
+        <w:t xml:space="preserve">✔️ Find </w:t>
       </w:r>
       <w:r>
         <w:rPr>
@@ -139,13 +166,20 @@
           <w:b/>
           <w:bCs/>
         </w:rPr>
-        <w:t>NULL</w:t>
-      </w:r>
-      <w:r>
-        <w:rPr>
-          <w:rFonts w:ascii="Segoe UI Emoji" w:hAnsi="Segoe UI Emoji" w:cs="Segoe UI Emoji"/>
-        </w:rPr>
-        <w:t xml:space="preserve"> and </w:t>
+        <w:t>non-matching records</w:t>
+      </w:r>
+      <w:r>
+        <w:rPr>
+          <w:rFonts w:ascii="Segoe UI Emoji" w:hAnsi="Segoe UI Emoji" w:cs="Segoe UI Emoji"/>
+        </w:rPr>
+        <w:t xml:space="preserve"> using WHERE column IS NULL</w:t>
+      </w:r>
+      <w:r>
+        <w:rPr>
+          <w:rFonts w:ascii="Segoe UI Emoji" w:hAnsi="Segoe UI Emoji" w:cs="Segoe UI Emoji"/>
+        </w:rPr>
+        <w:br/>
+        <w:t xml:space="preserve">✔️ Understand the difference between </w:t>
       </w:r>
       <w:r>
         <w:rPr>
@@ -153,14 +187,13 @@
           <w:b/>
           <w:bCs/>
         </w:rPr>
-        <w:t>empty strings ('')</w:t>
-      </w:r>
-      <w:r>
-        <w:rPr>
-          <w:rFonts w:ascii="Segoe UI Emoji" w:hAnsi="Segoe UI Emoji" w:cs="Segoe UI Emoji"/>
-        </w:rPr>
-        <w:br/>
-        <w:t xml:space="preserve">✔️ Count NULL vs non-NULL records using </w:t>
+        <w:t>ON</w:t>
+      </w:r>
+      <w:r>
+        <w:rPr>
+          <w:rFonts w:ascii="Segoe UI Emoji" w:hAnsi="Segoe UI Emoji" w:cs="Segoe UI Emoji"/>
+        </w:rPr>
+        <w:t xml:space="preserve"> and </w:t>
       </w:r>
       <w:r>
         <w:rPr>
@@ -168,13 +201,26 @@
           <w:b/>
           <w:bCs/>
         </w:rPr>
-        <w:t>COUNT(*)</w:t>
-      </w:r>
-      <w:r>
-        <w:rPr>
-          <w:rFonts w:ascii="Segoe UI Emoji" w:hAnsi="Segoe UI Emoji" w:cs="Segoe UI Emoji"/>
-        </w:rPr>
-        <w:t xml:space="preserve"> and </w:t>
+        <w:t>WHERE</w:t>
+      </w:r>
+      <w:r>
+        <w:rPr>
+          <w:rFonts w:ascii="Segoe UI Emoji" w:hAnsi="Segoe UI Emoji" w:cs="Segoe UI Emoji"/>
+        </w:rPr>
+        <w:t xml:space="preserve"> in LEFT JOIN filtering</w:t>
+      </w:r>
+    </w:p>
+    <w:p>
+      <w:pPr>
+        <w:rPr>
+          <w:rFonts w:ascii="Segoe UI Emoji" w:hAnsi="Segoe UI Emoji" w:cs="Segoe UI Emoji"/>
+        </w:rPr>
+      </w:pPr>
+      <w:r>
+        <w:rPr>
+          <w:rFonts w:ascii="Segoe UI Emoji" w:hAnsi="Segoe UI Emoji" w:cs="Segoe UI Emoji"/>
+        </w:rPr>
+        <w:t xml:space="preserve">💡 </w:t>
       </w:r>
       <w:r>
         <w:rPr>
@@ -182,14 +228,14 @@
           <w:b/>
           <w:bCs/>
         </w:rPr>
-        <w:t>COUNT(column)</w:t>
+        <w:t>Day 14 Challenge Question:</w:t>
       </w:r>
       <w:r>
         <w:rPr>
           <w:rFonts w:ascii="Segoe UI Emoji" w:hAnsi="Segoe UI Emoji" w:cs="Segoe UI Emoji"/>
         </w:rPr>
         <w:br/>
-        <w:t xml:space="preserve">✔️ Handle NULLs smartly in </w:t>
+        <w:t xml:space="preserve">Create a </w:t>
       </w:r>
       <w:r>
         <w:rPr>
@@ -197,13 +243,34 @@
           <w:b/>
           <w:bCs/>
         </w:rPr>
-        <w:t>ORDER BY</w:t>
-      </w:r>
-      <w:r>
-        <w:rPr>
-          <w:rFonts w:ascii="Segoe UI Emoji" w:hAnsi="Segoe UI Emoji" w:cs="Segoe UI Emoji"/>
-        </w:rPr>
-        <w:t xml:space="preserve"> and aggregations</w:t>
+        <w:t>staff utilisation report</w:t>
+      </w:r>
+      <w:r>
+        <w:rPr>
+          <w:rFonts w:ascii="Segoe UI Emoji" w:hAnsi="Segoe UI Emoji" w:cs="Segoe UI Emoji"/>
+        </w:rPr>
+        <w:t xml:space="preserve"> showing all staff members (staff_id, staff_name, role, service) and the </w:t>
+      </w:r>
+      <w:r>
+        <w:rPr>
+          <w:rFonts w:ascii="Segoe UI Emoji" w:hAnsi="Segoe UI Emoji" w:cs="Segoe UI Emoji"/>
+          <w:b/>
+          <w:bCs/>
+        </w:rPr>
+        <w:t>count of weeks they were present</w:t>
+      </w:r>
+      <w:r>
+        <w:rPr>
+          <w:rFonts w:ascii="Segoe UI Emoji" w:hAnsi="Segoe UI Emoji" w:cs="Segoe UI Emoji"/>
+        </w:rPr>
+        <w:t xml:space="preserve"> (from staff_schedule).</w:t>
+      </w:r>
+      <w:r>
+        <w:rPr>
+          <w:rFonts w:ascii="Segoe UI Emoji" w:hAnsi="Segoe UI Emoji" w:cs="Segoe UI Emoji"/>
+        </w:rPr>
+        <w:br/>
+        <w:t>Include staff members even if they have no schedule records, and order by weeks present (descending).</w:t>
       </w:r>
     </w:p>
     <w:p>
@@ -216,7 +283,7 @@
         <w:rPr>
           <w:rFonts w:ascii="Segoe UI Emoji" w:hAnsi="Segoe UI Emoji" w:cs="Segoe UI Emoji"/>
         </w:rPr>
-        <w:t xml:space="preserve">💡 </w:t>
+        <w:t xml:space="preserve">🧠 </w:t>
       </w:r>
       <w:r>
         <w:rPr>
@@ -224,14 +291,150 @@
           <w:b/>
           <w:bCs/>
         </w:rPr>
-        <w:t>Day 12 Challenge Question:</w:t>
-      </w:r>
-      <w:r>
-        <w:rPr>
-          <w:rFonts w:ascii="Segoe UI Emoji" w:hAnsi="Segoe UI Emoji" w:cs="Segoe UI Emoji"/>
-        </w:rPr>
-        <w:br/>
-        <w:t xml:space="preserve">Analyze the event impact by comparing </w:t>
+        <w:t>SQL Query:</w:t>
+      </w:r>
+    </w:p>
+    <w:p>
+      <w:pPr>
+        <w:rPr>
+          <w:rFonts w:ascii="Segoe UI Emoji" w:hAnsi="Segoe UI Emoji" w:cs="Segoe UI Emoji"/>
+        </w:rPr>
+      </w:pPr>
+      <w:r>
+        <w:rPr>
+          <w:rFonts w:ascii="Segoe UI Emoji" w:hAnsi="Segoe UI Emoji" w:cs="Segoe UI Emoji"/>
+        </w:rPr>
+        <w:t xml:space="preserve">SELECT </w:t>
+      </w:r>
+    </w:p>
+    <w:p>
+      <w:pPr>
+        <w:rPr>
+          <w:rFonts w:ascii="Segoe UI Emoji" w:hAnsi="Segoe UI Emoji" w:cs="Segoe UI Emoji"/>
+        </w:rPr>
+      </w:pPr>
+      <w:r>
+        <w:rPr>
+          <w:rFonts w:ascii="Segoe UI Emoji" w:hAnsi="Segoe UI Emoji" w:cs="Segoe UI Emoji"/>
+        </w:rPr>
+        <w:t xml:space="preserve">    s.staff_id,</w:t>
+      </w:r>
+    </w:p>
+    <w:p>
+      <w:pPr>
+        <w:rPr>
+          <w:rFonts w:ascii="Segoe UI Emoji" w:hAnsi="Segoe UI Emoji" w:cs="Segoe UI Emoji"/>
+        </w:rPr>
+      </w:pPr>
+      <w:r>
+        <w:rPr>
+          <w:rFonts w:ascii="Segoe UI Emoji" w:hAnsi="Segoe UI Emoji" w:cs="Segoe UI Emoji"/>
+        </w:rPr>
+        <w:t xml:space="preserve">    s.staff_name,</w:t>
+      </w:r>
+    </w:p>
+    <w:p>
+      <w:pPr>
+        <w:rPr>
+          <w:rFonts w:ascii="Segoe UI Emoji" w:hAnsi="Segoe UI Emoji" w:cs="Segoe UI Emoji"/>
+        </w:rPr>
+      </w:pPr>
+      <w:r>
+        <w:rPr>
+          <w:rFonts w:ascii="Segoe UI Emoji" w:hAnsi="Segoe UI Emoji" w:cs="Segoe UI Emoji"/>
+        </w:rPr>
+        <w:t xml:space="preserve">    s.role,</w:t>
+      </w:r>
+    </w:p>
+    <w:p>
+      <w:pPr>
+        <w:rPr>
+          <w:rFonts w:ascii="Segoe UI Emoji" w:hAnsi="Segoe UI Emoji" w:cs="Segoe UI Emoji"/>
+        </w:rPr>
+      </w:pPr>
+      <w:r>
+        <w:rPr>
+          <w:rFonts w:ascii="Segoe UI Emoji" w:hAnsi="Segoe UI Emoji" w:cs="Segoe UI Emoji"/>
+        </w:rPr>
+        <w:t xml:space="preserve">    s.service,</w:t>
+      </w:r>
+    </w:p>
+    <w:p>
+      <w:pPr>
+        <w:rPr>
+          <w:rFonts w:ascii="Segoe UI Emoji" w:hAnsi="Segoe UI Emoji" w:cs="Segoe UI Emoji"/>
+        </w:rPr>
+      </w:pPr>
+      <w:r>
+        <w:rPr>
+          <w:rFonts w:ascii="Segoe UI Emoji" w:hAnsi="Segoe UI Emoji" w:cs="Segoe UI Emoji"/>
+        </w:rPr>
+        <w:t xml:space="preserve">    SUM(COALESCE(ss.present, 0)) AS weeks_present</w:t>
+      </w:r>
+    </w:p>
+    <w:p>
+      <w:pPr>
+        <w:rPr>
+          <w:rFonts w:ascii="Segoe UI Emoji" w:hAnsi="Segoe UI Emoji" w:cs="Segoe UI Emoji"/>
+        </w:rPr>
+      </w:pPr>
+      <w:r>
+        <w:rPr>
+          <w:rFonts w:ascii="Segoe UI Emoji" w:hAnsi="Segoe UI Emoji" w:cs="Segoe UI Emoji"/>
+        </w:rPr>
+        <w:t>FROM staff s</w:t>
+      </w:r>
+    </w:p>
+    <w:p>
+      <w:pPr>
+        <w:rPr>
+          <w:rFonts w:ascii="Segoe UI Emoji" w:hAnsi="Segoe UI Emoji" w:cs="Segoe UI Emoji"/>
+        </w:rPr>
+      </w:pPr>
+      <w:r>
+        <w:rPr>
+          <w:rFonts w:ascii="Segoe UI Emoji" w:hAnsi="Segoe UI Emoji" w:cs="Segoe UI Emoji"/>
+        </w:rPr>
+        <w:t>LEFT JOIN staff_schedule ss ON s.staff_id = ss.staff_id</w:t>
+      </w:r>
+    </w:p>
+    <w:p>
+      <w:pPr>
+        <w:rPr>
+          <w:rFonts w:ascii="Segoe UI Emoji" w:hAnsi="Segoe UI Emoji" w:cs="Segoe UI Emoji"/>
+        </w:rPr>
+      </w:pPr>
+      <w:r>
+        <w:rPr>
+          <w:rFonts w:ascii="Segoe UI Emoji" w:hAnsi="Segoe UI Emoji" w:cs="Segoe UI Emoji"/>
+        </w:rPr>
+        <w:t>GROUP BY s.staff_id, s.staff_name, s.role, s.service</w:t>
+      </w:r>
+    </w:p>
+    <w:p>
+      <w:pPr>
+        <w:rPr>
+          <w:rFonts w:ascii="Segoe UI Emoji" w:hAnsi="Segoe UI Emoji" w:cs="Segoe UI Emoji"/>
+        </w:rPr>
+      </w:pPr>
+      <w:r>
+        <w:rPr>
+          <w:rFonts w:ascii="Segoe UI Emoji" w:hAnsi="Segoe UI Emoji" w:cs="Segoe UI Emoji"/>
+        </w:rPr>
+        <w:t>ORDER BY weeks_present DESC;</w:t>
+      </w:r>
+    </w:p>
+    <w:p>
+      <w:pPr>
+        <w:rPr>
+          <w:rFonts w:ascii="Segoe UI Emoji" w:hAnsi="Segoe UI Emoji" w:cs="Segoe UI Emoji"/>
+        </w:rPr>
+      </w:pPr>
+      <w:r>
+        <w:rPr>
+          <w:rFonts w:ascii="Segoe UI Emoji" w:hAnsi="Segoe UI Emoji" w:cs="Segoe UI Emoji"/>
+        </w:rPr>
+        <w:t xml:space="preserve">This challenge made me realize how </w:t>
       </w:r>
       <w:r>
         <w:rPr>
@@ -239,313 +442,53 @@
           <w:b/>
           <w:bCs/>
         </w:rPr>
-        <w:t>weeks with events vs weeks without events</w:t>
-      </w:r>
-      <w:r>
-        <w:rPr>
-          <w:rFonts w:ascii="Segoe UI Emoji" w:hAnsi="Segoe UI Emoji" w:cs="Segoe UI Emoji"/>
-        </w:rPr>
-        <w:t>.</w:t>
-      </w:r>
-      <w:r>
-        <w:rPr>
-          <w:rFonts w:ascii="Segoe UI Emoji" w:hAnsi="Segoe UI Emoji" w:cs="Segoe UI Emoji"/>
-        </w:rPr>
-        <w:br/>
-        <w:t>Show:</w:t>
+        <w:t>LEFT JOIN</w:t>
+      </w:r>
+      <w:r>
+        <w:rPr>
+          <w:rFonts w:ascii="Segoe UI Emoji" w:hAnsi="Segoe UI Emoji" w:cs="Segoe UI Emoji"/>
+        </w:rPr>
+        <w:t xml:space="preserve"> and </w:t>
+      </w:r>
+      <w:r>
+        <w:rPr>
+          <w:rFonts w:ascii="Segoe UI Emoji" w:hAnsi="Segoe UI Emoji" w:cs="Segoe UI Emoji"/>
+          <w:b/>
+          <w:bCs/>
+        </w:rPr>
+        <w:t>RIGHT JOIN</w:t>
+      </w:r>
+      <w:r>
+        <w:rPr>
+          <w:rFonts w:ascii="Segoe UI Emoji" w:hAnsi="Segoe UI Emoji" w:cs="Segoe UI Emoji"/>
+        </w:rPr>
+        <w:t xml:space="preserve"> are not just about connecting tables — they’re about ensuring </w:t>
+      </w:r>
+      <w:r>
+        <w:rPr>
+          <w:rFonts w:ascii="Segoe UI Emoji" w:hAnsi="Segoe UI Emoji" w:cs="Segoe UI Emoji"/>
+          <w:b/>
+          <w:bCs/>
+        </w:rPr>
+        <w:t>no data is left behind</w:t>
+      </w:r>
+      <w:r>
+        <w:rPr>
+          <w:rFonts w:ascii="Segoe UI Emoji" w:hAnsi="Segoe UI Emoji" w:cs="Segoe UI Emoji"/>
+        </w:rPr>
+        <w:t>! 🚀</w:t>
       </w:r>
     </w:p>
     <w:p>
       <w:pPr>
-        <w:numPr>
-          <w:ilvl w:val="0"/>
-          <w:numId w:val="3"/>
-        </w:numPr>
-        <w:rPr>
-          <w:rFonts w:ascii="Segoe UI Emoji" w:hAnsi="Segoe UI Emoji" w:cs="Segoe UI Emoji"/>
-        </w:rPr>
-      </w:pPr>
-      <w:r>
-        <w:rPr>
-          <w:rFonts w:ascii="Segoe UI Emoji" w:hAnsi="Segoe UI Emoji" w:cs="Segoe UI Emoji"/>
-        </w:rPr>
-        <w:t>Event status (‘With Event’ or ‘No Event’)</w:t>
-      </w:r>
-    </w:p>
-    <w:p>
-      <w:pPr>
-        <w:numPr>
-          <w:ilvl w:val="0"/>
-          <w:numId w:val="3"/>
-        </w:numPr>
-        <w:rPr>
-          <w:rFonts w:ascii="Segoe UI Emoji" w:hAnsi="Segoe UI Emoji" w:cs="Segoe UI Emoji"/>
-        </w:rPr>
-      </w:pPr>
-      <w:r>
-        <w:rPr>
-          <w:rFonts w:ascii="Segoe UI Emoji" w:hAnsi="Segoe UI Emoji" w:cs="Segoe UI Emoji"/>
-        </w:rPr>
-        <w:t>Count of weeks</w:t>
-      </w:r>
-    </w:p>
-    <w:p>
-      <w:pPr>
-        <w:numPr>
-          <w:ilvl w:val="0"/>
-          <w:numId w:val="3"/>
-        </w:numPr>
-        <w:rPr>
-          <w:rFonts w:ascii="Segoe UI Emoji" w:hAnsi="Segoe UI Emoji" w:cs="Segoe UI Emoji"/>
-        </w:rPr>
-      </w:pPr>
-      <w:r>
-        <w:rPr>
-          <w:rFonts w:ascii="Segoe UI Emoji" w:hAnsi="Segoe UI Emoji" w:cs="Segoe UI Emoji"/>
-        </w:rPr>
-        <w:t>Average patient satisfaction</w:t>
-      </w:r>
-    </w:p>
-    <w:p>
-      <w:pPr>
-        <w:numPr>
-          <w:ilvl w:val="0"/>
-          <w:numId w:val="3"/>
-        </w:numPr>
-        <w:rPr>
-          <w:rFonts w:ascii="Segoe UI Emoji" w:hAnsi="Segoe UI Emoji" w:cs="Segoe UI Emoji"/>
-        </w:rPr>
-      </w:pPr>
-      <w:r>
-        <w:rPr>
-          <w:rFonts w:ascii="Segoe UI Emoji" w:hAnsi="Segoe UI Emoji" w:cs="Segoe UI Emoji"/>
-        </w:rPr>
-        <w:t>Average staff morale</w:t>
-      </w:r>
-      <w:r>
-        <w:rPr>
-          <w:rFonts w:ascii="Segoe UI Emoji" w:hAnsi="Segoe UI Emoji" w:cs="Segoe UI Emoji"/>
-        </w:rPr>
-        <w:br/>
-        <w:t>Order by average patient satisfaction descending.</w:t>
-      </w:r>
-    </w:p>
-    <w:p>
-      <w:pPr>
-        <w:rPr>
-          <w:rFonts w:ascii="Segoe UI Emoji" w:hAnsi="Segoe UI Emoji" w:cs="Segoe UI Emoji"/>
-        </w:rPr>
-      </w:pPr>
-      <w:r>
-        <w:rPr>
-          <w:rFonts w:ascii="Segoe UI Emoji" w:hAnsi="Segoe UI Emoji" w:cs="Segoe UI Emoji"/>
-        </w:rPr>
-        <w:t xml:space="preserve">🧠 </w:t>
-      </w:r>
-      <w:r>
-        <w:rPr>
-          <w:rFonts w:ascii="Segoe UI Emoji" w:hAnsi="Segoe UI Emoji" w:cs="Segoe UI Emoji"/>
-          <w:b/>
-          <w:bCs/>
-        </w:rPr>
-        <w:t>SQL Query:</w:t>
-      </w:r>
-    </w:p>
-    <w:p>
-      <w:pPr>
-        <w:rPr>
-          <w:rFonts w:ascii="Segoe UI Emoji" w:hAnsi="Segoe UI Emoji" w:cs="Segoe UI Emoji"/>
-        </w:rPr>
-      </w:pPr>
-      <w:r>
-        <w:rPr>
-          <w:rFonts w:ascii="Segoe UI Emoji" w:hAnsi="Segoe UI Emoji" w:cs="Segoe UI Emoji"/>
-        </w:rPr>
-        <w:t>SELECT</w:t>
-      </w:r>
-    </w:p>
-    <w:p>
-      <w:pPr>
-        <w:rPr>
-          <w:rFonts w:ascii="Segoe UI Emoji" w:hAnsi="Segoe UI Emoji" w:cs="Segoe UI Emoji"/>
-        </w:rPr>
-      </w:pPr>
-      <w:r>
-        <w:rPr>
-          <w:rFonts w:ascii="Segoe UI Emoji" w:hAnsi="Segoe UI Emoji" w:cs="Segoe UI Emoji"/>
-        </w:rPr>
-        <w:t xml:space="preserve">    CASE</w:t>
-      </w:r>
-    </w:p>
-    <w:p>
-      <w:pPr>
-        <w:rPr>
-          <w:rFonts w:ascii="Segoe UI Emoji" w:hAnsi="Segoe UI Emoji" w:cs="Segoe UI Emoji"/>
-        </w:rPr>
-      </w:pPr>
-      <w:r>
-        <w:rPr>
-          <w:rFonts w:ascii="Segoe UI Emoji" w:hAnsi="Segoe UI Emoji" w:cs="Segoe UI Emoji"/>
-        </w:rPr>
-        <w:t xml:space="preserve">        WHEN event IS NULL OR TRIM(event) = '' OR LOWER(event) = 'none' THEN 'No Event'</w:t>
-      </w:r>
-    </w:p>
-    <w:p>
-      <w:pPr>
-        <w:rPr>
-          <w:rFonts w:ascii="Segoe UI Emoji" w:hAnsi="Segoe UI Emoji" w:cs="Segoe UI Emoji"/>
-        </w:rPr>
-      </w:pPr>
-      <w:r>
-        <w:rPr>
-          <w:rFonts w:ascii="Segoe UI Emoji" w:hAnsi="Segoe UI Emoji" w:cs="Segoe UI Emoji"/>
-        </w:rPr>
-        <w:t xml:space="preserve">        ELSE 'With Event'</w:t>
-      </w:r>
-    </w:p>
-    <w:p>
-      <w:pPr>
-        <w:rPr>
-          <w:rFonts w:ascii="Segoe UI Emoji" w:hAnsi="Segoe UI Emoji" w:cs="Segoe UI Emoji"/>
-        </w:rPr>
-      </w:pPr>
-      <w:r>
-        <w:rPr>
-          <w:rFonts w:ascii="Segoe UI Emoji" w:hAnsi="Segoe UI Emoji" w:cs="Segoe UI Emoji"/>
-        </w:rPr>
-        <w:t xml:space="preserve">    END AS event_status,</w:t>
-      </w:r>
-    </w:p>
-    <w:p>
-      <w:pPr>
-        <w:rPr>
-          <w:rFonts w:ascii="Segoe UI Emoji" w:hAnsi="Segoe UI Emoji" w:cs="Segoe UI Emoji"/>
-        </w:rPr>
-      </w:pPr>
-      <w:r>
-        <w:rPr>
-          <w:rFonts w:ascii="Segoe UI Emoji" w:hAnsi="Segoe UI Emoji" w:cs="Segoe UI Emoji"/>
-        </w:rPr>
-        <w:t xml:space="preserve">    COUNT(DISTINCT week) AS week_count,</w:t>
-      </w:r>
-    </w:p>
-    <w:p>
-      <w:pPr>
-        <w:rPr>
-          <w:rFonts w:ascii="Segoe UI Emoji" w:hAnsi="Segoe UI Emoji" w:cs="Segoe UI Emoji"/>
-        </w:rPr>
-      </w:pPr>
-      <w:r>
-        <w:rPr>
-          <w:rFonts w:ascii="Segoe UI Emoji" w:hAnsi="Segoe UI Emoji" w:cs="Segoe UI Emoji"/>
-        </w:rPr>
-        <w:t xml:space="preserve">    ROUND(AVG(patient_satisfaction), 2) AS avg_patient_satisfaction,</w:t>
-      </w:r>
-    </w:p>
-    <w:p>
-      <w:pPr>
-        <w:rPr>
-          <w:rFonts w:ascii="Segoe UI Emoji" w:hAnsi="Segoe UI Emoji" w:cs="Segoe UI Emoji"/>
-        </w:rPr>
-      </w:pPr>
-      <w:r>
-        <w:rPr>
-          <w:rFonts w:ascii="Segoe UI Emoji" w:hAnsi="Segoe UI Emoji" w:cs="Segoe UI Emoji"/>
-        </w:rPr>
-        <w:t xml:space="preserve">    ROUND(AVG(staff_morale), 2) AS avg_staff_morale</w:t>
-      </w:r>
-    </w:p>
-    <w:p>
-      <w:pPr>
-        <w:rPr>
-          <w:rFonts w:ascii="Segoe UI Emoji" w:hAnsi="Segoe UI Emoji" w:cs="Segoe UI Emoji"/>
-        </w:rPr>
-      </w:pPr>
-      <w:r>
-        <w:rPr>
-          <w:rFonts w:ascii="Segoe UI Emoji" w:hAnsi="Segoe UI Emoji" w:cs="Segoe UI Emoji"/>
-        </w:rPr>
-        <w:t>FROM services_weekly</w:t>
-      </w:r>
-    </w:p>
-    <w:p>
-      <w:pPr>
-        <w:rPr>
-          <w:rFonts w:ascii="Segoe UI Emoji" w:hAnsi="Segoe UI Emoji" w:cs="Segoe UI Emoji"/>
-        </w:rPr>
-      </w:pPr>
-      <w:r>
-        <w:rPr>
-          <w:rFonts w:ascii="Segoe UI Emoji" w:hAnsi="Segoe UI Emoji" w:cs="Segoe UI Emoji"/>
-        </w:rPr>
-        <w:t>GROUP BY event_status</w:t>
-      </w:r>
-    </w:p>
-    <w:p>
-      <w:pPr>
-        <w:rPr>
-          <w:rFonts w:ascii="Segoe UI Emoji" w:hAnsi="Segoe UI Emoji" w:cs="Segoe UI Emoji"/>
-        </w:rPr>
-      </w:pPr>
-      <w:r>
-        <w:rPr>
-          <w:rFonts w:ascii="Segoe UI Emoji" w:hAnsi="Segoe UI Emoji" w:cs="Segoe UI Emoji"/>
-        </w:rPr>
-        <w:t>ORDER BY avg_patient_satisfaction DESC;</w:t>
-      </w:r>
-    </w:p>
-    <w:p>
-      <w:pPr>
-        <w:rPr>
-          <w:rFonts w:ascii="Segoe UI Emoji" w:hAnsi="Segoe UI Emoji" w:cs="Segoe UI Emoji"/>
-        </w:rPr>
-      </w:pPr>
-      <w:r>
-        <w:rPr>
-          <w:rFonts w:ascii="Segoe UI Emoji" w:hAnsi="Segoe UI Emoji" w:cs="Segoe UI Emoji"/>
-        </w:rPr>
-        <w:t xml:space="preserve">Understanding how to manage </w:t>
-      </w:r>
-      <w:r>
-        <w:rPr>
-          <w:rFonts w:ascii="Segoe UI Emoji" w:hAnsi="Segoe UI Emoji" w:cs="Segoe UI Emoji"/>
-          <w:b/>
-          <w:bCs/>
-        </w:rPr>
-        <w:t>NULL values</w:t>
-      </w:r>
-      <w:r>
-        <w:rPr>
-          <w:rFonts w:ascii="Segoe UI Emoji" w:hAnsi="Segoe UI Emoji" w:cs="Segoe UI Emoji"/>
-        </w:rPr>
-        <w:t xml:space="preserve"> effectively is key to becoming a skilled data analyst — because </w:t>
-      </w:r>
-      <w:r>
-        <w:rPr>
-          <w:rFonts w:ascii="Segoe UI Emoji" w:hAnsi="Segoe UI Emoji" w:cs="Segoe UI Emoji"/>
-          <w:i/>
-          <w:iCs/>
-        </w:rPr>
-        <w:t>even missing data tells a story!</w:t>
-      </w:r>
-      <w:r>
-        <w:rPr>
-          <w:rFonts w:ascii="Segoe UI Emoji" w:hAnsi="Segoe UI Emoji" w:cs="Segoe UI Emoji"/>
-        </w:rPr>
-        <w:t xml:space="preserve"> 📊</w:t>
-      </w:r>
-    </w:p>
-    <w:p>
-      <w:pPr>
-        <w:rPr>
-          <w:rFonts w:ascii="Segoe UI Emoji" w:hAnsi="Segoe UI Emoji" w:cs="Segoe UI Emoji"/>
-        </w:rPr>
-      </w:pPr>
-      <w:r>
-        <w:rPr>
-          <w:rFonts w:ascii="Segoe UI Emoji" w:hAnsi="Segoe UI Emoji" w:cs="Segoe UI Emoji"/>
-        </w:rPr>
-        <w:lastRenderedPageBreak/>
+        <w:rPr>
+          <w:rFonts w:ascii="Segoe UI Emoji" w:hAnsi="Segoe UI Emoji" w:cs="Segoe UI Emoji"/>
+        </w:rPr>
+      </w:pPr>
+      <w:r>
+        <w:rPr>
+          <w:rFonts w:ascii="Segoe UI Emoji" w:hAnsi="Segoe UI Emoji" w:cs="Segoe UI Emoji"/>
+        </w:rPr>
         <w:t>If you’d like to join this SQL learning journey, register here 👇</w:t>
       </w:r>
       <w:r>
@@ -589,7 +532,7 @@
         <w:rPr>
           <w:rFonts w:ascii="Segoe UI Emoji" w:hAnsi="Segoe UI Emoji" w:cs="Segoe UI Emoji"/>
         </w:rPr>
-        <w:t xml:space="preserve"> and sponsored by </w:t>
+        <w:t xml:space="preserve"> and powered by </w:t>
       </w:r>
       <w:r>
         <w:rPr>
@@ -619,7 +562,6 @@
         <w:t>#IDCWithSQL #IndianDataClub #SQLChallenge #LearnWithIDC #SQLLearning #DataAnalytics #DataScience #Database #21DaysChallenge #DPDzero</w:t>
       </w:r>
     </w:p>
-    <w:p/>
     <w:sectPr>
       <w:pgSz w:w="11906" w:h="16838"/>
       <w:pgMar w:top="1440" w:right="1440" w:bottom="1440" w:left="1440" w:header="708" w:footer="708" w:gutter="0"/>

</xml_diff>